<commit_message>
fix ABM and upd report
</commit_message>
<xml_diff>
--- a/chain/course_work_report_v7.docx
+++ b/chain/course_work_report_v7.docx
@@ -4435,7 +4435,7 @@
                 <w:noProof/>
                 <w:webHidden/>
               </w:rPr>
-              <w:t>26</w:t>
+              <w:t>25</w:t>
             </w:r>
             <w:r>
               <w:rPr>
@@ -12155,10 +12155,10 @@
           <w:lang w:eastAsia="ru-RU"/>
         </w:rPr>
         <w:drawing>
-          <wp:inline distT="0" distB="0" distL="0" distR="0" wp14:anchorId="3C311BEE" wp14:editId="74DD4828">
-            <wp:extent cx="5940425" cy="4034155"/>
-            <wp:effectExtent l="0" t="0" r="3175" b="4445"/>
-            <wp:docPr id="36" name="Рисунок 36"/>
+          <wp:inline distT="0" distB="0" distL="0" distR="0" wp14:anchorId="71D74283" wp14:editId="583A51EC">
+            <wp:extent cx="5940425" cy="4026535"/>
+            <wp:effectExtent l="0" t="0" r="3175" b="0"/>
+            <wp:docPr id="5" name="Рисунок 5"/>
             <wp:cNvGraphicFramePr>
               <a:graphicFrameLocks xmlns:a="http://schemas.openxmlformats.org/drawingml/2006/main" noChangeAspect="1"/>
             </wp:cNvGraphicFramePr>
@@ -12178,7 +12178,7 @@
                   <pic:spPr>
                     <a:xfrm>
                       <a:off x="0" y="0"/>
-                      <a:ext cx="5940425" cy="4034155"/>
+                      <a:ext cx="5940425" cy="4026535"/>
                     </a:xfrm>
                     <a:prstGeom prst="rect">
                       <a:avLst/>
@@ -12275,10 +12275,10 @@
           <w:lang w:eastAsia="ru-RU"/>
         </w:rPr>
         <w:drawing>
-          <wp:inline distT="0" distB="0" distL="0" distR="0" wp14:anchorId="007FC3C2" wp14:editId="37120F45">
-            <wp:extent cx="5940425" cy="4591050"/>
-            <wp:effectExtent l="0" t="0" r="3175" b="0"/>
-            <wp:docPr id="2" name="Рисунок 2"/>
+          <wp:inline distT="0" distB="0" distL="0" distR="0" wp14:anchorId="5633AC27" wp14:editId="49A646BA">
+            <wp:extent cx="5940425" cy="5158105"/>
+            <wp:effectExtent l="0" t="0" r="3175" b="4445"/>
+            <wp:docPr id="4" name="Рисунок 4"/>
             <wp:cNvGraphicFramePr>
               <a:graphicFrameLocks xmlns:a="http://schemas.openxmlformats.org/drawingml/2006/main" noChangeAspect="1"/>
             </wp:cNvGraphicFramePr>
@@ -12298,7 +12298,7 @@
                   <pic:spPr>
                     <a:xfrm>
                       <a:off x="0" y="0"/>
-                      <a:ext cx="5940425" cy="4591050"/>
+                      <a:ext cx="5940425" cy="5158105"/>
                     </a:xfrm>
                     <a:prstGeom prst="rect">
                       <a:avLst/>
@@ -12480,7 +12480,6 @@
           <w:sz w:val="28"/>
           <w:szCs w:val="28"/>
         </w:rPr>
-        <w:lastRenderedPageBreak/>
         <w:t>Сводная таблица методов</w:t>
       </w:r>
       <w:bookmarkEnd w:id="10"/>
@@ -12493,22 +12492,22 @@
         <w:tblLook w:val="04A0" w:firstRow="1" w:lastRow="0" w:firstColumn="1" w:lastColumn="0" w:noHBand="0" w:noVBand="1"/>
       </w:tblPr>
       <w:tblGrid>
-        <w:gridCol w:w="394"/>
-        <w:gridCol w:w="1053"/>
-        <w:gridCol w:w="1096"/>
-        <w:gridCol w:w="1010"/>
-        <w:gridCol w:w="1096"/>
-        <w:gridCol w:w="991"/>
-        <w:gridCol w:w="1034"/>
-        <w:gridCol w:w="1096"/>
-        <w:gridCol w:w="991"/>
-        <w:gridCol w:w="1053"/>
-        <w:gridCol w:w="1096"/>
+        <w:gridCol w:w="399"/>
+        <w:gridCol w:w="1073"/>
+        <w:gridCol w:w="1117"/>
+        <w:gridCol w:w="1030"/>
+        <w:gridCol w:w="1118"/>
+        <w:gridCol w:w="1011"/>
+        <w:gridCol w:w="1055"/>
+        <w:gridCol w:w="1118"/>
+        <w:gridCol w:w="1011"/>
+        <w:gridCol w:w="1011"/>
+        <w:gridCol w:w="967"/>
       </w:tblGrid>
       <w:tr>
         <w:tc>
           <w:tcPr>
-            <w:tcW w:w="632" w:type="dxa"/>
+            <w:tcW w:w="399" w:type="dxa"/>
           </w:tcPr>
           <w:p>
             <w:pPr>
@@ -12525,7 +12524,7 @@
         </w:tc>
         <w:tc>
           <w:tcPr>
-            <w:tcW w:w="2108" w:type="dxa"/>
+            <w:tcW w:w="2190" w:type="dxa"/>
             <w:gridSpan w:val="2"/>
           </w:tcPr>
           <w:p>
@@ -12551,7 +12550,7 @@
         </w:tc>
         <w:tc>
           <w:tcPr>
-            <w:tcW w:w="2067" w:type="dxa"/>
+            <w:tcW w:w="2148" w:type="dxa"/>
             <w:gridSpan w:val="2"/>
           </w:tcPr>
           <w:p>
@@ -12577,7 +12576,7 @@
         </w:tc>
         <w:tc>
           <w:tcPr>
-            <w:tcW w:w="1988" w:type="dxa"/>
+            <w:tcW w:w="2066" w:type="dxa"/>
             <w:gridSpan w:val="2"/>
           </w:tcPr>
           <w:p>
@@ -12603,7 +12602,7 @@
         </w:tc>
         <w:tc>
           <w:tcPr>
-            <w:tcW w:w="2048" w:type="dxa"/>
+            <w:tcW w:w="2129" w:type="dxa"/>
             <w:gridSpan w:val="2"/>
           </w:tcPr>
           <w:p>
@@ -12629,7 +12628,7 @@
         </w:tc>
         <w:tc>
           <w:tcPr>
-            <w:tcW w:w="2067" w:type="dxa"/>
+            <w:tcW w:w="1978" w:type="dxa"/>
             <w:gridSpan w:val="2"/>
           </w:tcPr>
           <w:p>
@@ -12657,7 +12656,7 @@
       <w:tr>
         <w:tc>
           <w:tcPr>
-            <w:tcW w:w="632" w:type="dxa"/>
+            <w:tcW w:w="399" w:type="dxa"/>
           </w:tcPr>
           <w:p>
             <w:pPr>
@@ -12682,7 +12681,7 @@
         </w:tc>
         <w:tc>
           <w:tcPr>
-            <w:tcW w:w="1033" w:type="dxa"/>
+            <w:tcW w:w="1073" w:type="dxa"/>
           </w:tcPr>
           <w:p>
             <w:pPr>
@@ -12758,7 +12757,7 @@
         </w:tc>
         <w:tc>
           <w:tcPr>
-            <w:tcW w:w="1075" w:type="dxa"/>
+            <w:tcW w:w="1117" w:type="dxa"/>
           </w:tcPr>
           <w:p>
             <w:pPr>
@@ -12823,7 +12822,7 @@
         </w:tc>
         <w:tc>
           <w:tcPr>
-            <w:tcW w:w="992" w:type="dxa"/>
+            <w:tcW w:w="1030" w:type="dxa"/>
           </w:tcPr>
           <w:p>
             <w:pPr>
@@ -12899,7 +12898,7 @@
         </w:tc>
         <w:tc>
           <w:tcPr>
-            <w:tcW w:w="1075" w:type="dxa"/>
+            <w:tcW w:w="1118" w:type="dxa"/>
           </w:tcPr>
           <w:p>
             <w:pPr>
@@ -12984,7 +12983,7 @@
         </w:tc>
         <w:tc>
           <w:tcPr>
-            <w:tcW w:w="973" w:type="dxa"/>
+            <w:tcW w:w="1011" w:type="dxa"/>
           </w:tcPr>
           <w:p>
             <w:pPr>
@@ -13060,7 +13059,7 @@
         </w:tc>
         <w:tc>
           <w:tcPr>
-            <w:tcW w:w="1015" w:type="dxa"/>
+            <w:tcW w:w="1055" w:type="dxa"/>
           </w:tcPr>
           <w:p>
             <w:pPr>
@@ -13125,7 +13124,7 @@
         </w:tc>
         <w:tc>
           <w:tcPr>
-            <w:tcW w:w="1075" w:type="dxa"/>
+            <w:tcW w:w="1118" w:type="dxa"/>
           </w:tcPr>
           <w:p>
             <w:pPr>
@@ -13201,7 +13200,7 @@
         </w:tc>
         <w:tc>
           <w:tcPr>
-            <w:tcW w:w="973" w:type="dxa"/>
+            <w:tcW w:w="1011" w:type="dxa"/>
           </w:tcPr>
           <w:p>
             <w:pPr>
@@ -13266,7 +13265,7 @@
         </w:tc>
         <w:tc>
           <w:tcPr>
-            <w:tcW w:w="992" w:type="dxa"/>
+            <w:tcW w:w="1011" w:type="dxa"/>
           </w:tcPr>
           <w:p>
             <w:pPr>
@@ -13342,7 +13341,7 @@
         </w:tc>
         <w:tc>
           <w:tcPr>
-            <w:tcW w:w="1075" w:type="dxa"/>
+            <w:tcW w:w="967" w:type="dxa"/>
           </w:tcPr>
           <w:p>
             <w:pPr>
@@ -13409,7 +13408,7 @@
       <w:tr>
         <w:tc>
           <w:tcPr>
-            <w:tcW w:w="632" w:type="dxa"/>
+            <w:tcW w:w="399" w:type="dxa"/>
           </w:tcPr>
           <w:p>
             <w:pPr>
@@ -13434,7 +13433,7 @@
         </w:tc>
         <w:tc>
           <w:tcPr>
-            <w:tcW w:w="1033" w:type="dxa"/>
+            <w:tcW w:w="1073" w:type="dxa"/>
           </w:tcPr>
           <w:p>
             <w:pPr>
@@ -13459,7 +13458,7 @@
         </w:tc>
         <w:tc>
           <w:tcPr>
-            <w:tcW w:w="1075" w:type="dxa"/>
+            <w:tcW w:w="1117" w:type="dxa"/>
           </w:tcPr>
           <w:p>
             <w:pPr>
@@ -13484,7 +13483,7 @@
         </w:tc>
         <w:tc>
           <w:tcPr>
-            <w:tcW w:w="992" w:type="dxa"/>
+            <w:tcW w:w="1030" w:type="dxa"/>
           </w:tcPr>
           <w:p>
             <w:pPr>
@@ -13509,7 +13508,7 @@
         </w:tc>
         <w:tc>
           <w:tcPr>
-            <w:tcW w:w="1075" w:type="dxa"/>
+            <w:tcW w:w="1118" w:type="dxa"/>
           </w:tcPr>
           <w:p>
             <w:pPr>
@@ -13534,7 +13533,7 @@
         </w:tc>
         <w:tc>
           <w:tcPr>
-            <w:tcW w:w="973" w:type="dxa"/>
+            <w:tcW w:w="1011" w:type="dxa"/>
           </w:tcPr>
           <w:p>
             <w:pPr>
@@ -13559,7 +13558,7 @@
         </w:tc>
         <w:tc>
           <w:tcPr>
-            <w:tcW w:w="1015" w:type="dxa"/>
+            <w:tcW w:w="1055" w:type="dxa"/>
           </w:tcPr>
           <w:p>
             <w:pPr>
@@ -13584,7 +13583,7 @@
         </w:tc>
         <w:tc>
           <w:tcPr>
-            <w:tcW w:w="1075" w:type="dxa"/>
+            <w:tcW w:w="1118" w:type="dxa"/>
           </w:tcPr>
           <w:p>
             <w:pPr>
@@ -13609,7 +13608,7 @@
         </w:tc>
         <w:tc>
           <w:tcPr>
-            <w:tcW w:w="973" w:type="dxa"/>
+            <w:tcW w:w="1011" w:type="dxa"/>
           </w:tcPr>
           <w:p>
             <w:pPr>
@@ -13634,7 +13633,7 @@
         </w:tc>
         <w:tc>
           <w:tcPr>
-            <w:tcW w:w="992" w:type="dxa"/>
+            <w:tcW w:w="1011" w:type="dxa"/>
           </w:tcPr>
           <w:p>
             <w:pPr>
@@ -13653,13 +13652,13 @@
                 <w:szCs w:val="28"/>
                 <w:lang w:eastAsia="ru-RU"/>
               </w:rPr>
-              <w:t>0.030002552285776196</w:t>
+              <w:t>7.131358392697962e-08</w:t>
             </w:r>
           </w:p>
         </w:tc>
         <w:tc>
           <w:tcPr>
-            <w:tcW w:w="1075" w:type="dxa"/>
+            <w:tcW w:w="967" w:type="dxa"/>
           </w:tcPr>
           <w:p>
             <w:pPr>
@@ -13678,17 +13677,15 @@
                 <w:szCs w:val="28"/>
                 <w:lang w:eastAsia="ru-RU"/>
               </w:rPr>
-              <w:t>0.0003125408920233719</w:t>
+              <w:t>2.55351295663786e-15</w:t>
             </w:r>
           </w:p>
         </w:tc>
-        <w:bookmarkStart w:id="11" w:name="_GoBack"/>
-        <w:bookmarkEnd w:id="11"/>
       </w:tr>
       <w:tr>
         <w:tc>
           <w:tcPr>
-            <w:tcW w:w="632" w:type="dxa"/>
+            <w:tcW w:w="399" w:type="dxa"/>
           </w:tcPr>
           <w:p>
             <w:pPr>
@@ -13707,13 +13704,13 @@
                 <w:szCs w:val="28"/>
                 <w:lang w:val="en-US" w:eastAsia="ru-RU"/>
               </w:rPr>
-              <w:t>1e-6</w:t>
+              <w:t>Acc.</w:t>
             </w:r>
           </w:p>
         </w:tc>
         <w:tc>
           <w:tcPr>
-            <w:tcW w:w="2108" w:type="dxa"/>
+            <w:tcW w:w="2190" w:type="dxa"/>
             <w:gridSpan w:val="2"/>
           </w:tcPr>
           <w:p>
@@ -13766,11 +13763,20 @@
                 <w:lang w:val="en-US" w:eastAsia="ru-RU"/>
               </w:rPr>
             </w:pPr>
+            <w:r>
+              <w:rPr>
+                <w:rFonts w:ascii="Times New Roman" w:hAnsi="Times New Roman" w:cs="Times New Roman"/>
+                <w:sz w:val="28"/>
+                <w:szCs w:val="28"/>
+                <w:lang w:val="en-US" w:eastAsia="ru-RU"/>
+              </w:rPr>
+              <w:t>M = 3000000</w:t>
+            </w:r>
           </w:p>
         </w:tc>
         <w:tc>
           <w:tcPr>
-            <w:tcW w:w="2067" w:type="dxa"/>
+            <w:tcW w:w="2148" w:type="dxa"/>
             <w:gridSpan w:val="2"/>
           </w:tcPr>
           <w:p>
@@ -13823,11 +13829,20 @@
                 <w:lang w:eastAsia="ru-RU"/>
               </w:rPr>
             </w:pPr>
+            <w:r>
+              <w:rPr>
+                <w:rFonts w:ascii="Times New Roman" w:hAnsi="Times New Roman" w:cs="Times New Roman"/>
+                <w:sz w:val="28"/>
+                <w:szCs w:val="28"/>
+                <w:lang w:val="en-US" w:eastAsia="ru-RU"/>
+              </w:rPr>
+              <w:t>M = 3000000</w:t>
+            </w:r>
           </w:p>
         </w:tc>
         <w:tc>
           <w:tcPr>
-            <w:tcW w:w="1988" w:type="dxa"/>
+            <w:tcW w:w="2066" w:type="dxa"/>
             <w:gridSpan w:val="2"/>
           </w:tcPr>
           <w:p>
@@ -13880,11 +13895,20 @@
                 <w:lang w:val="en-US" w:eastAsia="ru-RU"/>
               </w:rPr>
             </w:pPr>
+            <w:r>
+              <w:rPr>
+                <w:rFonts w:ascii="Times New Roman" w:hAnsi="Times New Roman" w:cs="Times New Roman"/>
+                <w:sz w:val="28"/>
+                <w:szCs w:val="28"/>
+                <w:lang w:val="en-US" w:eastAsia="ru-RU"/>
+              </w:rPr>
+              <w:t>M = 60</w:t>
+            </w:r>
           </w:p>
         </w:tc>
         <w:tc>
           <w:tcPr>
-            <w:tcW w:w="2048" w:type="dxa"/>
+            <w:tcW w:w="2129" w:type="dxa"/>
             <w:gridSpan w:val="2"/>
           </w:tcPr>
           <w:p>
@@ -13934,14 +13958,23 @@
                 <w:rFonts w:ascii="Times New Roman" w:hAnsi="Times New Roman" w:cs="Times New Roman"/>
                 <w:sz w:val="28"/>
                 <w:szCs w:val="28"/>
-                <w:lang w:eastAsia="ru-RU"/>
+                <w:lang w:val="en-US" w:eastAsia="ru-RU"/>
               </w:rPr>
             </w:pPr>
+            <w:r>
+              <w:rPr>
+                <w:rFonts w:ascii="Times New Roman" w:hAnsi="Times New Roman" w:cs="Times New Roman"/>
+                <w:sz w:val="28"/>
+                <w:szCs w:val="28"/>
+                <w:lang w:val="en-US" w:eastAsia="ru-RU"/>
+              </w:rPr>
+              <w:t>M = 4</w:t>
+            </w:r>
           </w:p>
         </w:tc>
         <w:tc>
           <w:tcPr>
-            <w:tcW w:w="2067" w:type="dxa"/>
+            <w:tcW w:w="1978" w:type="dxa"/>
             <w:gridSpan w:val="2"/>
           </w:tcPr>
           <w:p>
@@ -13981,12 +14014,12 @@
                 <w:szCs w:val="28"/>
                 <w:lang w:val="en-US" w:eastAsia="ru-RU"/>
               </w:rPr>
-              <w:t>0.00001</w:t>
+              <w:t>0.03</w:t>
             </w:r>
           </w:p>
           <w:p>
             <w:pPr>
-              <w:jc w:val="both"/>
+              <w:jc w:val="center"/>
               <w:rPr>
                 <w:rFonts w:ascii="Times New Roman" w:hAnsi="Times New Roman" w:cs="Times New Roman"/>
                 <w:sz w:val="28"/>
@@ -13994,6 +14027,15 @@
                 <w:lang w:eastAsia="ru-RU"/>
               </w:rPr>
             </w:pPr>
+            <w:r>
+              <w:rPr>
+                <w:rFonts w:ascii="Times New Roman" w:hAnsi="Times New Roman" w:cs="Times New Roman"/>
+                <w:sz w:val="28"/>
+                <w:szCs w:val="28"/>
+                <w:lang w:val="en-US" w:eastAsia="ru-RU"/>
+              </w:rPr>
+              <w:t>M = 36</w:t>
+            </w:r>
           </w:p>
         </w:tc>
       </w:tr>
@@ -14021,6 +14063,362 @@
           <w:lang w:eastAsia="ru-RU"/>
         </w:rPr>
       </w:pPr>
+      <w:r>
+        <w:rPr>
+          <w:rFonts w:ascii="Times New Roman" w:hAnsi="Times New Roman" w:cs="Times New Roman"/>
+          <w:sz w:val="28"/>
+          <w:szCs w:val="28"/>
+          <w:lang w:val="en-US" w:eastAsia="ru-RU"/>
+        </w:rPr>
+        <w:t>h</w:t>
+      </w:r>
+      <w:r>
+        <w:rPr>
+          <w:rFonts w:ascii="Times New Roman" w:hAnsi="Times New Roman" w:cs="Times New Roman"/>
+          <w:sz w:val="28"/>
+          <w:szCs w:val="28"/>
+          <w:lang w:eastAsia="ru-RU"/>
+        </w:rPr>
+        <w:t xml:space="preserve"> –</w:t>
+      </w:r>
+      <w:r>
+        <w:rPr>
+          <w:rFonts w:ascii="Times New Roman" w:hAnsi="Times New Roman" w:cs="Times New Roman"/>
+          <w:sz w:val="28"/>
+          <w:szCs w:val="28"/>
+          <w:lang w:eastAsia="ru-RU"/>
+        </w:rPr>
+        <w:t xml:space="preserve"> </w:t>
+      </w:r>
+      <w:r>
+        <w:rPr>
+          <w:rFonts w:ascii="Times New Roman" w:hAnsi="Times New Roman" w:cs="Times New Roman"/>
+          <w:sz w:val="28"/>
+          <w:szCs w:val="28"/>
+          <w:lang w:eastAsia="ru-RU"/>
+        </w:rPr>
+        <w:t>размер</w:t>
+      </w:r>
+      <w:r>
+        <w:rPr>
+          <w:rFonts w:ascii="Times New Roman" w:hAnsi="Times New Roman" w:cs="Times New Roman"/>
+          <w:sz w:val="28"/>
+          <w:szCs w:val="28"/>
+          <w:lang w:eastAsia="ru-RU"/>
+        </w:rPr>
+        <w:t xml:space="preserve"> </w:t>
+      </w:r>
+      <w:r>
+        <w:rPr>
+          <w:rFonts w:ascii="Times New Roman" w:hAnsi="Times New Roman" w:cs="Times New Roman"/>
+          <w:sz w:val="28"/>
+          <w:szCs w:val="28"/>
+          <w:lang w:eastAsia="ru-RU"/>
+        </w:rPr>
+        <w:t>шаг</w:t>
+      </w:r>
+      <w:r>
+        <w:rPr>
+          <w:rFonts w:ascii="Times New Roman" w:hAnsi="Times New Roman" w:cs="Times New Roman"/>
+          <w:sz w:val="28"/>
+          <w:szCs w:val="28"/>
+          <w:lang w:eastAsia="ru-RU"/>
+        </w:rPr>
+        <w:t>а</w:t>
+      </w:r>
+      <w:bookmarkStart w:id="11" w:name="_GoBack"/>
+      <w:bookmarkEnd w:id="11"/>
+      <w:r>
+        <w:rPr>
+          <w:rFonts w:ascii="Times New Roman" w:hAnsi="Times New Roman" w:cs="Times New Roman"/>
+          <w:sz w:val="28"/>
+          <w:szCs w:val="28"/>
+          <w:lang w:eastAsia="ru-RU"/>
+        </w:rPr>
+        <w:t xml:space="preserve">, </w:t>
+      </w:r>
+      <w:r>
+        <w:rPr>
+          <w:rFonts w:ascii="Times New Roman" w:hAnsi="Times New Roman" w:cs="Times New Roman"/>
+          <w:sz w:val="28"/>
+          <w:szCs w:val="28"/>
+          <w:lang w:val="en-US" w:eastAsia="ru-RU"/>
+        </w:rPr>
+        <w:t>N</w:t>
+      </w:r>
+      <w:r>
+        <w:rPr>
+          <w:rFonts w:ascii="Times New Roman" w:hAnsi="Times New Roman" w:cs="Times New Roman"/>
+          <w:sz w:val="28"/>
+          <w:szCs w:val="28"/>
+          <w:lang w:eastAsia="ru-RU"/>
+        </w:rPr>
+        <w:t xml:space="preserve"> - </w:t>
+      </w:r>
+      <w:r>
+        <w:rPr>
+          <w:rFonts w:ascii="Times New Roman" w:hAnsi="Times New Roman" w:cs="Times New Roman"/>
+          <w:sz w:val="28"/>
+          <w:szCs w:val="28"/>
+          <w:lang w:eastAsia="ru-RU"/>
+        </w:rPr>
+        <w:t>количество</w:t>
+      </w:r>
+      <w:r>
+        <w:rPr>
+          <w:rFonts w:ascii="Times New Roman" w:hAnsi="Times New Roman" w:cs="Times New Roman"/>
+          <w:sz w:val="28"/>
+          <w:szCs w:val="28"/>
+          <w:lang w:eastAsia="ru-RU"/>
+        </w:rPr>
+        <w:t xml:space="preserve"> </w:t>
+      </w:r>
+      <w:r>
+        <w:rPr>
+          <w:rFonts w:ascii="Times New Roman" w:hAnsi="Times New Roman" w:cs="Times New Roman"/>
+          <w:sz w:val="28"/>
+          <w:szCs w:val="28"/>
+          <w:lang w:eastAsia="ru-RU"/>
+        </w:rPr>
+        <w:t xml:space="preserve">шагов, </w:t>
+      </w:r>
+      <w:r>
+        <w:rPr>
+          <w:rFonts w:ascii="Times New Roman" w:hAnsi="Times New Roman" w:cs="Times New Roman"/>
+          <w:sz w:val="28"/>
+          <w:szCs w:val="28"/>
+          <w:lang w:val="en-US" w:eastAsia="ru-RU"/>
+        </w:rPr>
+        <w:t>Max</w:t>
+      </w:r>
+      <w:r>
+        <w:rPr>
+          <w:rFonts w:ascii="Times New Roman" w:hAnsi="Times New Roman" w:cs="Times New Roman"/>
+          <w:sz w:val="28"/>
+          <w:szCs w:val="28"/>
+          <w:lang w:eastAsia="ru-RU"/>
+        </w:rPr>
+        <w:t>.</w:t>
+      </w:r>
+      <w:r>
+        <w:rPr>
+          <w:rFonts w:ascii="Times New Roman" w:hAnsi="Times New Roman" w:cs="Times New Roman"/>
+          <w:sz w:val="28"/>
+          <w:szCs w:val="28"/>
+          <w:lang w:val="en-US" w:eastAsia="ru-RU"/>
+        </w:rPr>
+        <w:t>Err</w:t>
+      </w:r>
+      <w:r>
+        <w:rPr>
+          <w:rFonts w:ascii="Times New Roman" w:hAnsi="Times New Roman" w:cs="Times New Roman"/>
+          <w:sz w:val="28"/>
+          <w:szCs w:val="28"/>
+          <w:lang w:eastAsia="ru-RU"/>
+        </w:rPr>
+        <w:t xml:space="preserve"> </w:t>
+      </w:r>
+      <w:r>
+        <w:rPr>
+          <w:rFonts w:ascii="Times New Roman" w:hAnsi="Times New Roman" w:cs="Times New Roman"/>
+          <w:sz w:val="28"/>
+          <w:szCs w:val="28"/>
+          <w:lang w:eastAsia="ru-RU"/>
+        </w:rPr>
+        <w:t>–</w:t>
+      </w:r>
+      <w:r>
+        <w:rPr>
+          <w:rFonts w:ascii="Times New Roman" w:hAnsi="Times New Roman" w:cs="Times New Roman"/>
+          <w:sz w:val="28"/>
+          <w:szCs w:val="28"/>
+          <w:lang w:eastAsia="ru-RU"/>
+        </w:rPr>
+        <w:t xml:space="preserve"> </w:t>
+      </w:r>
+      <w:r>
+        <w:rPr>
+          <w:rFonts w:ascii="Times New Roman" w:hAnsi="Times New Roman" w:cs="Times New Roman"/>
+          <w:sz w:val="28"/>
+          <w:szCs w:val="28"/>
+          <w:lang w:eastAsia="ru-RU"/>
+        </w:rPr>
+        <w:t xml:space="preserve">максимальная ошибка, </w:t>
+      </w:r>
+      <w:r>
+        <w:rPr>
+          <w:rFonts w:ascii="Times New Roman" w:hAnsi="Times New Roman" w:cs="Times New Roman"/>
+          <w:sz w:val="28"/>
+          <w:szCs w:val="28"/>
+          <w:lang w:val="en-US" w:eastAsia="ru-RU"/>
+        </w:rPr>
+        <w:t>Acc</w:t>
+      </w:r>
+      <w:r>
+        <w:rPr>
+          <w:rFonts w:ascii="Times New Roman" w:hAnsi="Times New Roman" w:cs="Times New Roman"/>
+          <w:sz w:val="28"/>
+          <w:szCs w:val="28"/>
+          <w:lang w:eastAsia="ru-RU"/>
+        </w:rPr>
+        <w:t xml:space="preserve">. </w:t>
+      </w:r>
+      <w:r>
+        <w:rPr>
+          <w:rFonts w:ascii="Times New Roman" w:hAnsi="Times New Roman" w:cs="Times New Roman"/>
+          <w:sz w:val="28"/>
+          <w:szCs w:val="28"/>
+          <w:lang w:eastAsia="ru-RU"/>
+        </w:rPr>
+        <w:t>–</w:t>
+      </w:r>
+      <w:r>
+        <w:rPr>
+          <w:rFonts w:ascii="Times New Roman" w:hAnsi="Times New Roman" w:cs="Times New Roman"/>
+          <w:sz w:val="28"/>
+          <w:szCs w:val="28"/>
+          <w:lang w:eastAsia="ru-RU"/>
+        </w:rPr>
+        <w:t xml:space="preserve"> </w:t>
+      </w:r>
+      <w:r>
+        <w:rPr>
+          <w:rFonts w:ascii="Times New Roman" w:hAnsi="Times New Roman" w:cs="Times New Roman"/>
+          <w:sz w:val="28"/>
+          <w:szCs w:val="28"/>
+          <w:lang w:eastAsia="ru-RU"/>
+        </w:rPr>
+        <w:t xml:space="preserve">заданная точность, равная </w:t>
+      </w:r>
+      <w:r>
+        <w:rPr>
+          <w:rFonts w:ascii="Times New Roman" w:hAnsi="Times New Roman" w:cs="Times New Roman"/>
+          <w:sz w:val="28"/>
+          <w:szCs w:val="28"/>
+          <w:lang w:eastAsia="ru-RU"/>
+        </w:rPr>
+        <w:t>1</w:t>
+      </w:r>
+      <w:r>
+        <w:rPr>
+          <w:rFonts w:ascii="Times New Roman" w:hAnsi="Times New Roman" w:cs="Times New Roman"/>
+          <w:sz w:val="28"/>
+          <w:szCs w:val="28"/>
+          <w:lang w:val="en-US" w:eastAsia="ru-RU"/>
+        </w:rPr>
+        <w:t>e</w:t>
+      </w:r>
+      <w:r>
+        <w:rPr>
+          <w:rFonts w:ascii="Times New Roman" w:hAnsi="Times New Roman" w:cs="Times New Roman"/>
+          <w:sz w:val="28"/>
+          <w:szCs w:val="28"/>
+          <w:lang w:eastAsia="ru-RU"/>
+        </w:rPr>
+        <w:t xml:space="preserve">-6, </w:t>
+      </w:r>
+      <w:r>
+        <w:rPr>
+          <w:rFonts w:ascii="Times New Roman" w:hAnsi="Times New Roman" w:cs="Times New Roman"/>
+          <w:sz w:val="28"/>
+          <w:szCs w:val="28"/>
+          <w:lang w:val="en-US" w:eastAsia="ru-RU"/>
+        </w:rPr>
+        <w:t>M</w:t>
+      </w:r>
+      <w:r>
+        <w:rPr>
+          <w:rFonts w:ascii="Times New Roman" w:hAnsi="Times New Roman" w:cs="Times New Roman"/>
+          <w:sz w:val="28"/>
+          <w:szCs w:val="28"/>
+          <w:lang w:eastAsia="ru-RU"/>
+        </w:rPr>
+        <w:t xml:space="preserve"> </w:t>
+      </w:r>
+      <w:r>
+        <w:rPr>
+          <w:rFonts w:ascii="Times New Roman" w:hAnsi="Times New Roman" w:cs="Times New Roman"/>
+          <w:sz w:val="28"/>
+          <w:szCs w:val="28"/>
+          <w:lang w:eastAsia="ru-RU"/>
+        </w:rPr>
+        <w:t>–</w:t>
+      </w:r>
+      <w:r>
+        <w:rPr>
+          <w:rFonts w:ascii="Times New Roman" w:hAnsi="Times New Roman" w:cs="Times New Roman"/>
+          <w:sz w:val="28"/>
+          <w:szCs w:val="28"/>
+          <w:lang w:eastAsia="ru-RU"/>
+        </w:rPr>
+        <w:t xml:space="preserve"> </w:t>
+      </w:r>
+      <w:r>
+        <w:rPr>
+          <w:rFonts w:ascii="Times New Roman" w:hAnsi="Times New Roman" w:cs="Times New Roman"/>
+          <w:sz w:val="28"/>
+          <w:szCs w:val="28"/>
+          <w:lang w:eastAsia="ru-RU"/>
+        </w:rPr>
+        <w:t>количество вызовов правой части, для достижения заданной точности</w:t>
+      </w:r>
+      <w:r>
+        <w:rPr>
+          <w:rFonts w:ascii="Times New Roman" w:hAnsi="Times New Roman" w:cs="Times New Roman"/>
+          <w:sz w:val="28"/>
+          <w:szCs w:val="28"/>
+          <w:lang w:eastAsia="ru-RU"/>
+        </w:rPr>
+        <w:t xml:space="preserve"> </w:t>
+      </w:r>
+      <w:r>
+        <w:rPr>
+          <w:rFonts w:ascii="Times New Roman" w:hAnsi="Times New Roman" w:cs="Times New Roman"/>
+          <w:sz w:val="28"/>
+          <w:szCs w:val="28"/>
+          <w:lang w:val="en-US" w:eastAsia="ru-RU"/>
+        </w:rPr>
+        <w:t>c</w:t>
+      </w:r>
+      <w:r>
+        <w:rPr>
+          <w:rFonts w:ascii="Times New Roman" w:hAnsi="Times New Roman" w:cs="Times New Roman"/>
+          <w:sz w:val="28"/>
+          <w:szCs w:val="28"/>
+          <w:lang w:eastAsia="ru-RU"/>
+        </w:rPr>
+        <w:t xml:space="preserve"> </w:t>
+      </w:r>
+      <w:r>
+        <w:rPr>
+          <w:rFonts w:ascii="Times New Roman" w:hAnsi="Times New Roman" w:cs="Times New Roman"/>
+          <w:sz w:val="28"/>
+          <w:szCs w:val="28"/>
+          <w:lang w:eastAsia="ru-RU"/>
+        </w:rPr>
+        <w:t xml:space="preserve">шагом </w:t>
+      </w:r>
+      <w:r>
+        <w:rPr>
+          <w:rFonts w:ascii="Times New Roman" w:hAnsi="Times New Roman" w:cs="Times New Roman"/>
+          <w:sz w:val="28"/>
+          <w:szCs w:val="28"/>
+          <w:lang w:val="en-US" w:eastAsia="ru-RU"/>
+        </w:rPr>
+        <w:t>h</w:t>
+      </w:r>
+    </w:p>
+    <w:p>
+      <w:pPr>
+        <w:ind w:firstLine="708"/>
+        <w:jc w:val="both"/>
+        <w:rPr>
+          <w:rFonts w:ascii="Times New Roman" w:hAnsi="Times New Roman" w:cs="Times New Roman"/>
+          <w:sz w:val="28"/>
+          <w:szCs w:val="28"/>
+          <w:lang w:eastAsia="ru-RU"/>
+        </w:rPr>
+      </w:pPr>
     </w:p>
     <w:p>
       <w:pPr>
@@ -14214,7 +14612,6 @@
           <w:shd w:val="clear" w:color="auto" w:fill="FFFFFF"/>
           <w:lang w:val="en-US"/>
         </w:rPr>
-        <w:lastRenderedPageBreak/>
         <w:t>GUI</w:t>
       </w:r>
       <w:bookmarkEnd w:id="12"/>
@@ -14770,6 +15167,7 @@
         <w:rPr>
           <w:noProof/>
         </w:rPr>
+        <w:lastRenderedPageBreak/>
         <w:drawing>
           <wp:inline distT="0" distB="0" distL="0" distR="0" wp14:anchorId="23EACEF4" wp14:editId="0F20FDF8">
             <wp:extent cx="5940425" cy="4014470"/>
@@ -14826,7 +15224,6 @@
           <w:szCs w:val="28"/>
           <w:lang w:val="en-US"/>
         </w:rPr>
-        <w:lastRenderedPageBreak/>
         <w:t>Heun</w:t>
       </w:r>
       <w:r>
@@ -14936,6 +15333,7 @@
           <w:noProof/>
           <w:lang w:val="en-US" w:eastAsia="ru-RU"/>
         </w:rPr>
+        <w:lastRenderedPageBreak/>
         <w:tab/>
       </w:r>
       <w:r>
@@ -14959,7 +15357,7 @@
                     <pic:cNvPicPr/>
                   </pic:nvPicPr>
                   <pic:blipFill>
-                    <a:blip r:embed="rId23"/>
+                    <a:blip r:embed="rId25"/>
                     <a:stretch>
                       <a:fillRect/>
                     </a:stretch>
@@ -14993,7 +15391,6 @@
           <w:noProof/>
           <w:lang w:val="en-US" w:eastAsia="ru-RU"/>
         </w:rPr>
-        <w:lastRenderedPageBreak/>
         <w:tab/>
       </w:r>
     </w:p>
@@ -15463,7 +15860,16 @@
           <w:sz w:val="28"/>
           <w:szCs w:val="28"/>
         </w:rPr>
-        <w:t>. Было написано приложение на языке Python, решающее поставленную задачу данными методами</w:t>
+        <w:t xml:space="preserve">. Было написано приложение </w:t>
+      </w:r>
+      <w:r>
+        <w:rPr>
+          <w:rFonts w:ascii="Times New Roman" w:hAnsi="Times New Roman" w:cs="Times New Roman"/>
+          <w:sz w:val="28"/>
+          <w:szCs w:val="28"/>
+        </w:rPr>
+        <w:lastRenderedPageBreak/>
+        <w:t>на языке Python, решающее поставленную задачу данными методами</w:t>
       </w:r>
       <w:r>
         <w:rPr>
@@ -15569,7 +15975,7 @@
         <w:jc w:val="both"/>
         <w:textAlignment w:val="baseline"/>
       </w:pPr>
-      <w:hyperlink r:id="rId25" w:history="1">
+      <w:hyperlink r:id="rId26" w:history="1">
         <w:r>
           <w:rPr>
             <w:rStyle w:val="a5"/>
@@ -15586,7 +15992,7 @@
         <w:jc w:val="both"/>
         <w:textAlignment w:val="baseline"/>
       </w:pPr>
-      <w:hyperlink r:id="rId26" w:history="1">
+      <w:hyperlink r:id="rId27" w:history="1">
         <w:r>
           <w:rPr>
             <w:rStyle w:val="a5"/>
@@ -15603,7 +16009,7 @@
         <w:jc w:val="both"/>
         <w:textAlignment w:val="baseline"/>
       </w:pPr>
-      <w:hyperlink r:id="rId27" w:history="1">
+      <w:hyperlink r:id="rId28" w:history="1">
         <w:r>
           <w:rPr>
             <w:rStyle w:val="a5"/>
@@ -15620,7 +16026,7 @@
         <w:jc w:val="both"/>
         <w:textAlignment w:val="baseline"/>
       </w:pPr>
-      <w:hyperlink r:id="rId28" w:history="1">
+      <w:hyperlink r:id="rId29" w:history="1">
         <w:r>
           <w:rPr>
             <w:rStyle w:val="a5"/>
@@ -15637,7 +16043,7 @@
         <w:jc w:val="both"/>
         <w:textAlignment w:val="baseline"/>
       </w:pPr>
-      <w:hyperlink r:id="rId29" w:history="1">
+      <w:hyperlink r:id="rId30" w:history="1">
         <w:r>
           <w:rPr>
             <w:rStyle w:val="a5"/>
@@ -15671,7 +16077,7 @@
           <w:szCs w:val="28"/>
         </w:rPr>
       </w:pPr>
-      <w:hyperlink r:id="rId30" w:history="1">
+      <w:hyperlink r:id="rId31" w:history="1">
         <w:r>
           <w:rPr>
             <w:rStyle w:val="a5"/>
@@ -15695,7 +16101,7 @@
           <w:szCs w:val="28"/>
         </w:rPr>
       </w:pPr>
-      <w:hyperlink r:id="rId31" w:history="1">
+      <w:hyperlink r:id="rId32" w:history="1">
         <w:r>
           <w:rPr>
             <w:rStyle w:val="a5"/>
@@ -17065,7 +17471,7 @@
 </file>
 
 <file path=customXml/itemProps1.xml><?xml version="1.0" encoding="utf-8"?>
-<ds:datastoreItem xmlns:ds="http://schemas.openxmlformats.org/officeDocument/2006/customXml" ds:itemID="{B2D52F51-83F9-415E-B10D-F5FE74C26F45}">
+<ds:datastoreItem xmlns:ds="http://schemas.openxmlformats.org/officeDocument/2006/customXml" ds:itemID="{094B45FA-CEF4-45EE-9C9F-B495E1D1A281}">
   <ds:schemaRefs>
     <ds:schemaRef ds:uri="http://schemas.openxmlformats.org/officeDocument/2006/bibliography"/>
   </ds:schemaRefs>

</xml_diff>